<commit_message>
Updated 8 composition policy files
</commit_message>
<xml_diff>
--- a/Composition_Policies/Calculate_Client_to_Resource_Paths.docx
+++ b/Composition_Policies/Calculate_Client_to_Resource_Paths.docx
@@ -62,7 +62,39 @@
                 <w:sz w:val="20"/>
                 <w:szCs w:val="20"/>
               </w:rPr>
-              <w:t>Calculate Client to Resource Paths</w:t>
+              <w:t xml:space="preserve">Calculate </w:t>
+            </w:r>
+            <w:r>
+              <w:rPr>
+                <w:rFonts w:cstheme="minorHAnsi"/>
+                <w:sz w:val="20"/>
+                <w:szCs w:val="20"/>
+              </w:rPr>
+              <w:t>Source</w:t>
+            </w:r>
+            <w:r>
+              <w:rPr>
+                <w:rFonts w:cstheme="minorHAnsi"/>
+                <w:sz w:val="20"/>
+                <w:szCs w:val="20"/>
+              </w:rPr>
+              <w:t xml:space="preserve"> to </w:t>
+            </w:r>
+            <w:r>
+              <w:rPr>
+                <w:rFonts w:cstheme="minorHAnsi"/>
+                <w:sz w:val="20"/>
+                <w:szCs w:val="20"/>
+              </w:rPr>
+              <w:t>Destination</w:t>
+            </w:r>
+            <w:r>
+              <w:rPr>
+                <w:rFonts w:cstheme="minorHAnsi"/>
+                <w:sz w:val="20"/>
+                <w:szCs w:val="20"/>
+              </w:rPr>
+              <w:t xml:space="preserve"> Paths</w:t>
             </w:r>
           </w:p>
         </w:tc>
@@ -102,6 +134,14 @@
                 <w:szCs w:val="20"/>
               </w:rPr>
             </w:pPr>
+            <w:r>
+              <w:rPr>
+                <w:rFonts w:cstheme="minorHAnsi"/>
+                <w:sz w:val="20"/>
+                <w:szCs w:val="20"/>
+              </w:rPr>
+              <w:t>Composability Manager, Janusgraph database</w:t>
+            </w:r>
           </w:p>
         </w:tc>
       </w:tr>
@@ -140,6 +180,46 @@
                 <w:szCs w:val="20"/>
               </w:rPr>
             </w:pPr>
+            <w:r>
+              <w:rPr>
+                <w:rFonts w:cstheme="minorHAnsi"/>
+                <w:sz w:val="20"/>
+                <w:szCs w:val="20"/>
+              </w:rPr>
+              <w:t xml:space="preserve">Calculate and return </w:t>
+            </w:r>
+            <w:r>
+              <w:rPr>
+                <w:rFonts w:cstheme="minorHAnsi"/>
+                <w:sz w:val="20"/>
+                <w:szCs w:val="20"/>
+              </w:rPr>
+              <w:t xml:space="preserve">Paths from </w:t>
+            </w:r>
+            <w:r>
+              <w:rPr>
+                <w:rFonts w:cstheme="minorHAnsi"/>
+                <w:sz w:val="20"/>
+                <w:szCs w:val="20"/>
+              </w:rPr>
+              <w:t>Source</w:t>
+            </w:r>
+            <w:r>
+              <w:rPr>
+                <w:rFonts w:cstheme="minorHAnsi"/>
+                <w:sz w:val="20"/>
+                <w:szCs w:val="20"/>
+              </w:rPr>
+              <w:t xml:space="preserve"> to </w:t>
+            </w:r>
+            <w:r>
+              <w:rPr>
+                <w:rFonts w:cstheme="minorHAnsi"/>
+                <w:sz w:val="20"/>
+                <w:szCs w:val="20"/>
+              </w:rPr>
+              <w:t>Destination</w:t>
+            </w:r>
           </w:p>
         </w:tc>
       </w:tr>
@@ -178,6 +258,62 @@
                 <w:szCs w:val="20"/>
               </w:rPr>
             </w:pPr>
+            <w:r>
+              <w:rPr>
+                <w:rFonts w:cstheme="minorHAnsi"/>
+                <w:sz w:val="20"/>
+                <w:szCs w:val="20"/>
+              </w:rPr>
+              <w:t>Resource</w:t>
+            </w:r>
+            <w:r>
+              <w:rPr>
+                <w:rFonts w:cstheme="minorHAnsi"/>
+                <w:sz w:val="20"/>
+                <w:szCs w:val="20"/>
+              </w:rPr>
+              <w:t>ID</w:t>
+            </w:r>
+            <w:r>
+              <w:rPr>
+                <w:rFonts w:cstheme="minorHAnsi"/>
+                <w:sz w:val="20"/>
+                <w:szCs w:val="20"/>
+              </w:rPr>
+              <w:t xml:space="preserve"> (</w:t>
+            </w:r>
+            <w:r>
+              <w:rPr>
+                <w:rFonts w:cstheme="minorHAnsi"/>
+                <w:sz w:val="20"/>
+                <w:szCs w:val="20"/>
+              </w:rPr>
+              <w:t>Source</w:t>
+            </w:r>
+            <w:r>
+              <w:rPr>
+                <w:rFonts w:cstheme="minorHAnsi"/>
+                <w:sz w:val="20"/>
+                <w:szCs w:val="20"/>
+              </w:rPr>
+              <w:t>), ResourceID (</w:t>
+            </w:r>
+            <w:r>
+              <w:rPr>
+                <w:rFonts w:cstheme="minorHAnsi"/>
+                <w:sz w:val="20"/>
+                <w:szCs w:val="20"/>
+              </w:rPr>
+              <w:t>Destination</w:t>
+            </w:r>
+            <w:r>
+              <w:rPr>
+                <w:rFonts w:cstheme="minorHAnsi"/>
+                <w:sz w:val="20"/>
+                <w:szCs w:val="20"/>
+              </w:rPr>
+              <w:t>)</w:t>
+            </w:r>
           </w:p>
         </w:tc>
       </w:tr>
@@ -216,6 +352,110 @@
                 <w:szCs w:val="20"/>
               </w:rPr>
             </w:pPr>
+            <w:r>
+              <w:rPr>
+                <w:rFonts w:cstheme="minorHAnsi"/>
+                <w:sz w:val="20"/>
+                <w:szCs w:val="20"/>
+              </w:rPr>
+              <w:t>Janusgraph database is running, Sunfish service is running</w:t>
+            </w:r>
+            <w:r>
+              <w:rPr>
+                <w:rFonts w:cstheme="minorHAnsi"/>
+                <w:sz w:val="20"/>
+                <w:szCs w:val="20"/>
+              </w:rPr>
+              <w:t xml:space="preserve">, </w:t>
+            </w:r>
+            <w:r>
+              <w:rPr>
+                <w:rFonts w:cstheme="minorHAnsi"/>
+                <w:sz w:val="20"/>
+                <w:szCs w:val="20"/>
+              </w:rPr>
+              <w:t>Source</w:t>
+            </w:r>
+            <w:r>
+              <w:rPr>
+                <w:rFonts w:cstheme="minorHAnsi"/>
+                <w:sz w:val="20"/>
+                <w:szCs w:val="20"/>
+              </w:rPr>
+              <w:t xml:space="preserve"> </w:t>
+            </w:r>
+            <w:r>
+              <w:rPr>
+                <w:rFonts w:cstheme="minorHAnsi"/>
+                <w:sz w:val="20"/>
+                <w:szCs w:val="20"/>
+              </w:rPr>
+              <w:t xml:space="preserve">Resource </w:t>
+            </w:r>
+            <w:r>
+              <w:rPr>
+                <w:rFonts w:cstheme="minorHAnsi"/>
+                <w:sz w:val="20"/>
+                <w:szCs w:val="20"/>
+              </w:rPr>
+              <w:t>is operational,</w:t>
+            </w:r>
+            <w:r>
+              <w:rPr>
+                <w:rFonts w:cstheme="minorHAnsi"/>
+                <w:sz w:val="20"/>
+                <w:szCs w:val="20"/>
+              </w:rPr>
+              <w:t xml:space="preserve"> </w:t>
+            </w:r>
+            <w:r>
+              <w:rPr>
+                <w:rFonts w:cstheme="minorHAnsi"/>
+                <w:sz w:val="20"/>
+                <w:szCs w:val="20"/>
+              </w:rPr>
+              <w:t xml:space="preserve">Source Resource Agent is connected, </w:t>
+            </w:r>
+            <w:r>
+              <w:rPr>
+                <w:rFonts w:cstheme="minorHAnsi"/>
+                <w:sz w:val="20"/>
+                <w:szCs w:val="20"/>
+              </w:rPr>
+              <w:t>Destination</w:t>
+            </w:r>
+            <w:r>
+              <w:rPr>
+                <w:rFonts w:cstheme="minorHAnsi"/>
+                <w:sz w:val="20"/>
+                <w:szCs w:val="20"/>
+              </w:rPr>
+              <w:t xml:space="preserve"> </w:t>
+            </w:r>
+            <w:r>
+              <w:rPr>
+                <w:rFonts w:cstheme="minorHAnsi"/>
+                <w:sz w:val="20"/>
+                <w:szCs w:val="20"/>
+              </w:rPr>
+              <w:t xml:space="preserve">Resource is operational, </w:t>
+            </w:r>
+            <w:r>
+              <w:rPr>
+                <w:rFonts w:cstheme="minorHAnsi"/>
+                <w:sz w:val="20"/>
+                <w:szCs w:val="20"/>
+              </w:rPr>
+              <w:t xml:space="preserve">Destination </w:t>
+            </w:r>
+            <w:r>
+              <w:rPr>
+                <w:rFonts w:cstheme="minorHAnsi"/>
+                <w:sz w:val="20"/>
+                <w:szCs w:val="20"/>
+              </w:rPr>
+              <w:t>Resource Agent is connected</w:t>
+            </w:r>
           </w:p>
         </w:tc>
       </w:tr>
@@ -254,6 +494,30 @@
                 <w:szCs w:val="20"/>
               </w:rPr>
             </w:pPr>
+            <w:r>
+              <w:rPr>
+                <w:rFonts w:cstheme="minorHAnsi"/>
+                <w:sz w:val="20"/>
+                <w:szCs w:val="20"/>
+              </w:rPr>
+              <w:t>Path</w:t>
+            </w:r>
+            <w:r>
+              <w:rPr>
+                <w:rFonts w:cstheme="minorHAnsi"/>
+                <w:sz w:val="20"/>
+                <w:szCs w:val="20"/>
+              </w:rPr>
+              <w:t>s</w:t>
+            </w:r>
+            <w:r>
+              <w:rPr>
+                <w:rFonts w:cstheme="minorHAnsi"/>
+                <w:sz w:val="20"/>
+                <w:szCs w:val="20"/>
+              </w:rPr>
+              <w:t xml:space="preserve"> between Source and Destination returned</w:t>
+            </w:r>
           </w:p>
         </w:tc>
       </w:tr>
@@ -292,6 +556,22 @@
                 <w:szCs w:val="20"/>
               </w:rPr>
             </w:pPr>
+            <w:r>
+              <w:rPr>
+                <w:rFonts w:cstheme="minorHAnsi"/>
+                <w:sz w:val="20"/>
+                <w:szCs w:val="20"/>
+              </w:rPr>
+              <w:t xml:space="preserve">Call is made </w:t>
+            </w:r>
+            <w:r>
+              <w:rPr>
+                <w:rFonts w:cstheme="minorHAnsi"/>
+                <w:sz w:val="20"/>
+                <w:szCs w:val="20"/>
+              </w:rPr>
+              <w:t>to request source to destination paths</w:t>
+            </w:r>
           </w:p>
         </w:tc>
       </w:tr>
@@ -327,17 +607,126 @@
           </w:tcPr>
           <w:p>
             <w:pPr>
+              <w:pStyle w:val="ListParagraph"/>
               <w:numPr>
                 <w:ilvl w:val="0"/>
                 <w:numId w:val="1"/>
               </w:numPr>
               <w:suppressAutoHyphens/>
-              <w:rPr>
-                <w:rFonts w:cstheme="minorHAnsi"/>
-                <w:sz w:val="20"/>
-                <w:szCs w:val="20"/>
-              </w:rPr>
-            </w:pPr>
+              <w:ind w:left="360"/>
+              <w:rPr>
+                <w:rFonts w:cstheme="minorHAnsi"/>
+                <w:sz w:val="20"/>
+                <w:szCs w:val="20"/>
+              </w:rPr>
+            </w:pPr>
+            <w:r>
+              <w:rPr>
+                <w:rFonts w:cstheme="minorHAnsi"/>
+                <w:sz w:val="20"/>
+                <w:szCs w:val="20"/>
+              </w:rPr>
+              <w:t>g.V().hasLabel(‘ResourceID’,ResourceID).values(’MessageID’, ‘</w:t>
+            </w:r>
+            <w:r>
+              <w:rPr>
+                <w:rFonts w:cstheme="minorHAnsi"/>
+                <w:sz w:val="20"/>
+                <w:szCs w:val="20"/>
+              </w:rPr>
+              <w:t xml:space="preserve">client </w:t>
+            </w:r>
+            <w:r>
+              <w:rPr>
+                <w:rFonts w:cstheme="minorHAnsi"/>
+                <w:sz w:val="20"/>
+                <w:szCs w:val="20"/>
+              </w:rPr>
+              <w:t>resource’, ‘</w:t>
+            </w:r>
+            <w:r>
+              <w:rPr>
+                <w:rFonts w:cstheme="minorHAnsi"/>
+                <w:sz w:val="20"/>
+                <w:szCs w:val="20"/>
+              </w:rPr>
+              <w:t>destination resource</w:t>
+            </w:r>
+            <w:r>
+              <w:rPr>
+                <w:rFonts w:cstheme="minorHAnsi"/>
+                <w:sz w:val="20"/>
+                <w:szCs w:val="20"/>
+              </w:rPr>
+              <w:t>’,)</w:t>
+            </w:r>
+          </w:p>
+          <w:p>
+            <w:pPr>
+              <w:pStyle w:val="ListParagraph"/>
+              <w:numPr>
+                <w:ilvl w:val="0"/>
+                <w:numId w:val="1"/>
+              </w:numPr>
+              <w:suppressAutoHyphens/>
+              <w:ind w:left="360"/>
+              <w:rPr>
+                <w:rFonts w:cstheme="minorHAnsi"/>
+                <w:sz w:val="20"/>
+                <w:szCs w:val="20"/>
+                <w:highlight w:val="yellow"/>
+              </w:rPr>
+            </w:pPr>
+            <w:r>
+              <w:rPr>
+                <w:rFonts w:cstheme="minorHAnsi"/>
+                <w:sz w:val="20"/>
+                <w:szCs w:val="20"/>
+                <w:highlight w:val="yellow"/>
+              </w:rPr>
+              <w:t xml:space="preserve">{Check edges for </w:t>
+            </w:r>
+            <w:r>
+              <w:rPr>
+                <w:rFonts w:cstheme="minorHAnsi"/>
+                <w:sz w:val="20"/>
+                <w:szCs w:val="20"/>
+                <w:highlight w:val="yellow"/>
+              </w:rPr>
+              <w:t>client resource ID and destination resource ID}</w:t>
+            </w:r>
+          </w:p>
+          <w:p>
+            <w:pPr>
+              <w:pStyle w:val="ListParagraph"/>
+              <w:numPr>
+                <w:ilvl w:val="0"/>
+                <w:numId w:val="1"/>
+              </w:numPr>
+              <w:suppressAutoHyphens/>
+              <w:ind w:left="360"/>
+              <w:rPr>
+                <w:rFonts w:cstheme="minorHAnsi"/>
+                <w:sz w:val="20"/>
+                <w:szCs w:val="20"/>
+              </w:rPr>
+            </w:pPr>
+            <w:r>
+              <w:rPr>
+                <w:rFonts w:cstheme="minorHAnsi"/>
+                <w:sz w:val="20"/>
+                <w:szCs w:val="20"/>
+              </w:rPr>
+              <w:t xml:space="preserve">Paths found: </w:t>
+            </w:r>
+            <w:r>
+              <w:rPr>
+                <w:rFonts w:cstheme="minorHAnsi"/>
+                <w:sz w:val="20"/>
+                <w:szCs w:val="20"/>
+              </w:rPr>
+              <w:t>return success</w:t>
+            </w:r>
           </w:p>
         </w:tc>
       </w:tr>
@@ -370,17 +759,124 @@
           </w:tcPr>
           <w:p>
             <w:pPr>
+              <w:pStyle w:val="ListParagraph"/>
               <w:numPr>
                 <w:ilvl w:val="0"/>
                 <w:numId w:val="1"/>
               </w:numPr>
               <w:suppressAutoHyphens/>
-              <w:rPr>
-                <w:rFonts w:cstheme="minorHAnsi"/>
-                <w:sz w:val="20"/>
-                <w:szCs w:val="20"/>
-              </w:rPr>
-            </w:pPr>
+              <w:ind w:left="360"/>
+              <w:rPr>
+                <w:rFonts w:cstheme="minorHAnsi"/>
+                <w:sz w:val="20"/>
+                <w:szCs w:val="20"/>
+              </w:rPr>
+            </w:pPr>
+            <w:r>
+              <w:rPr>
+                <w:rFonts w:cstheme="minorHAnsi"/>
+                <w:sz w:val="20"/>
+                <w:szCs w:val="20"/>
+              </w:rPr>
+              <w:t>g.V().hasLabel(‘ResourceID’,ResourceID).values(’MessageID’, ‘</w:t>
+            </w:r>
+            <w:r>
+              <w:rPr>
+                <w:rFonts w:cstheme="minorHAnsi"/>
+                <w:sz w:val="20"/>
+                <w:szCs w:val="20"/>
+              </w:rPr>
+              <w:t xml:space="preserve">client </w:t>
+            </w:r>
+            <w:r>
+              <w:rPr>
+                <w:rFonts w:cstheme="minorHAnsi"/>
+                <w:sz w:val="20"/>
+                <w:szCs w:val="20"/>
+              </w:rPr>
+              <w:t>resource’, ‘</w:t>
+            </w:r>
+            <w:r>
+              <w:rPr>
+                <w:rFonts w:cstheme="minorHAnsi"/>
+                <w:sz w:val="20"/>
+                <w:szCs w:val="20"/>
+              </w:rPr>
+              <w:t>destination resource</w:t>
+            </w:r>
+            <w:r>
+              <w:rPr>
+                <w:rFonts w:cstheme="minorHAnsi"/>
+                <w:sz w:val="20"/>
+                <w:szCs w:val="20"/>
+              </w:rPr>
+              <w:t>’,)</w:t>
+            </w:r>
+          </w:p>
+          <w:p>
+            <w:pPr>
+              <w:pStyle w:val="ListParagraph"/>
+              <w:numPr>
+                <w:ilvl w:val="0"/>
+                <w:numId w:val="1"/>
+              </w:numPr>
+              <w:suppressAutoHyphens/>
+              <w:ind w:left="360"/>
+              <w:rPr>
+                <w:rFonts w:cstheme="minorHAnsi"/>
+                <w:sz w:val="20"/>
+                <w:szCs w:val="20"/>
+              </w:rPr>
+            </w:pPr>
+            <w:r>
+              <w:rPr>
+                <w:rFonts w:cstheme="minorHAnsi"/>
+                <w:sz w:val="20"/>
+                <w:szCs w:val="20"/>
+                <w:highlight w:val="yellow"/>
+              </w:rPr>
+              <w:t>{Check edges for client resource ID and destination resource ID}</w:t>
+            </w:r>
+          </w:p>
+          <w:p>
+            <w:pPr>
+              <w:pStyle w:val="ListParagraph"/>
+              <w:numPr>
+                <w:ilvl w:val="0"/>
+                <w:numId w:val="1"/>
+              </w:numPr>
+              <w:suppressAutoHyphens/>
+              <w:ind w:left="360"/>
+              <w:rPr>
+                <w:rFonts w:cstheme="minorHAnsi"/>
+                <w:sz w:val="20"/>
+                <w:szCs w:val="20"/>
+              </w:rPr>
+            </w:pPr>
+            <w:r>
+              <w:rPr>
+                <w:rFonts w:cstheme="minorHAnsi"/>
+                <w:sz w:val="20"/>
+                <w:szCs w:val="20"/>
+              </w:rPr>
+              <w:t xml:space="preserve">No paths found: </w:t>
+            </w:r>
+            <w:r>
+              <w:rPr>
+                <w:rFonts w:cstheme="minorHAnsi"/>
+                <w:sz w:val="20"/>
+                <w:szCs w:val="20"/>
+              </w:rPr>
+              <w:t xml:space="preserve">return </w:t>
+            </w:r>
+            <w:r>
+              <w:rPr>
+                <w:rFonts w:cstheme="minorHAnsi"/>
+                <w:sz w:val="20"/>
+                <w:szCs w:val="20"/>
+              </w:rPr>
+              <w:t>failure</w:t>
+            </w:r>
           </w:p>
         </w:tc>
       </w:tr>
@@ -413,11 +909,13 @@
           </w:tcPr>
           <w:p>
             <w:pPr>
+              <w:pStyle w:val="ListParagraph"/>
               <w:numPr>
                 <w:ilvl w:val="0"/>
                 <w:numId w:val="1"/>
               </w:numPr>
               <w:suppressAutoHyphens/>
+              <w:ind w:left="360"/>
               <w:rPr>
                 <w:rFonts w:cstheme="minorHAnsi"/>
                 <w:sz w:val="20"/>
@@ -442,6 +940,119 @@
 <file path=word/numbering.xml><?xml version="1.0" encoding="utf-8"?>
 <w:numbering xmlns:wpc="http://schemas.microsoft.com/office/word/2010/wordprocessingCanvas" xmlns:cx="http://schemas.microsoft.com/office/drawing/2014/chartex" xmlns:cx1="http://schemas.microsoft.com/office/drawing/2015/9/8/chartex" xmlns:cx2="http://schemas.microsoft.com/office/drawing/2015/10/21/chartex" xmlns:cx3="http://schemas.microsoft.com/office/drawing/2016/5/9/chartex" xmlns:cx4="http://schemas.microsoft.com/office/drawing/2016/5/10/chartex" xmlns:cx5="http://schemas.microsoft.com/office/drawing/2016/5/11/chartex" xmlns:cx6="http://schemas.microsoft.com/office/drawing/2016/5/12/chartex" xmlns:cx7="http://schemas.microsoft.com/office/drawing/2016/5/13/chartex" xmlns:cx8="http://schemas.microsoft.com/office/drawing/2016/5/14/chartex" xmlns:mc="http://schemas.openxmlformats.org/markup-compatibility/2006" xmlns:aink="http://schemas.microsoft.com/office/drawing/2016/ink" xmlns:am3d="http://schemas.microsoft.com/office/drawing/2017/model3d" xmlns:o="urn:schemas-microsoft-com:office:office" xmlns:oel="http://schemas.microsoft.com/office/2019/extlst" xmlns:r="http://schemas.openxmlformats.org/officeDocument/2006/relationships" xmlns:m="http://schemas.openxmlformats.org/officeDocument/2006/math" xmlns:v="urn:schemas-microsoft-com:vml" xmlns:wp14="http://schemas.microsoft.com/office/word/2010/wordprocessingDrawing" xmlns:wp="http://schemas.openxmlformats.org/drawingml/2006/wordprocessingDrawing" xmlns:w10="urn:schemas-microsoft-com:office:word" xmlns:w="http://schemas.openxmlformats.org/wordprocessingml/2006/main" xmlns:w14="http://schemas.microsoft.com/office/word/2010/wordml" xmlns:w15="http://schemas.microsoft.com/office/word/2012/wordml" xmlns:w16cex="http://schemas.microsoft.com/office/word/2018/wordml/cex" xmlns:w16cid="http://schemas.microsoft.com/office/word/2016/wordml/cid" xmlns:w16="http://schemas.microsoft.com/office/word/2018/wordml" xmlns:w16sdtdh="http://schemas.microsoft.com/office/word/2020/wordml/sdtdatahash" xmlns:w16se="http://schemas.microsoft.com/office/word/2015/wordml/symex" xmlns:wpg="http://schemas.microsoft.com/office/word/2010/wordprocessingGroup" xmlns:wpi="http://schemas.microsoft.com/office/word/2010/wordprocessingInk" xmlns:wne="http://schemas.microsoft.com/office/word/2006/wordml" xmlns:wps="http://schemas.microsoft.com/office/word/2010/wordprocessingShape" mc:Ignorable="w14 w15 w16se w16cid w16 w16cex w16sdtdh wp14">
   <w:abstractNum w:abstractNumId="0" w15:restartNumberingAfterBreak="0">
+    <w:nsid w:val="4B8978AD"/>
+    <w:multiLevelType w:val="hybridMultilevel"/>
+    <w:tmpl w:val="C812172C"/>
+    <w:lvl w:ilvl="0" w:tplc="04090001">
+      <w:start w:val="1"/>
+      <w:numFmt w:val="bullet"/>
+      <w:lvlText w:val=""/>
+      <w:lvlJc w:val="left"/>
+      <w:pPr>
+        <w:ind w:left="360" w:hanging="360"/>
+      </w:pPr>
+      <w:rPr>
+        <w:rFonts w:ascii="Symbol" w:hAnsi="Symbol" w:hint="default"/>
+      </w:rPr>
+    </w:lvl>
+    <w:lvl w:ilvl="1" w:tplc="04090003">
+      <w:start w:val="1"/>
+      <w:numFmt w:val="bullet"/>
+      <w:lvlText w:val="o"/>
+      <w:lvlJc w:val="left"/>
+      <w:pPr>
+        <w:ind w:left="1080" w:hanging="360"/>
+      </w:pPr>
+      <w:rPr>
+        <w:rFonts w:ascii="Courier New" w:hAnsi="Courier New" w:cs="Courier New" w:hint="default"/>
+      </w:rPr>
+    </w:lvl>
+    <w:lvl w:ilvl="2" w:tplc="04090005">
+      <w:start w:val="1"/>
+      <w:numFmt w:val="bullet"/>
+      <w:lvlText w:val=""/>
+      <w:lvlJc w:val="left"/>
+      <w:pPr>
+        <w:ind w:left="1800" w:hanging="360"/>
+      </w:pPr>
+      <w:rPr>
+        <w:rFonts w:ascii="Wingdings" w:hAnsi="Wingdings" w:hint="default"/>
+      </w:rPr>
+    </w:lvl>
+    <w:lvl w:ilvl="3" w:tplc="04090001">
+      <w:start w:val="1"/>
+      <w:numFmt w:val="bullet"/>
+      <w:lvlText w:val=""/>
+      <w:lvlJc w:val="left"/>
+      <w:pPr>
+        <w:ind w:left="2520" w:hanging="360"/>
+      </w:pPr>
+      <w:rPr>
+        <w:rFonts w:ascii="Symbol" w:hAnsi="Symbol" w:hint="default"/>
+      </w:rPr>
+    </w:lvl>
+    <w:lvl w:ilvl="4" w:tplc="04090003">
+      <w:start w:val="1"/>
+      <w:numFmt w:val="bullet"/>
+      <w:lvlText w:val="o"/>
+      <w:lvlJc w:val="left"/>
+      <w:pPr>
+        <w:ind w:left="3240" w:hanging="360"/>
+      </w:pPr>
+      <w:rPr>
+        <w:rFonts w:ascii="Courier New" w:hAnsi="Courier New" w:cs="Courier New" w:hint="default"/>
+      </w:rPr>
+    </w:lvl>
+    <w:lvl w:ilvl="5" w:tplc="04090005">
+      <w:start w:val="1"/>
+      <w:numFmt w:val="bullet"/>
+      <w:lvlText w:val=""/>
+      <w:lvlJc w:val="left"/>
+      <w:pPr>
+        <w:ind w:left="3960" w:hanging="360"/>
+      </w:pPr>
+      <w:rPr>
+        <w:rFonts w:ascii="Wingdings" w:hAnsi="Wingdings" w:hint="default"/>
+      </w:rPr>
+    </w:lvl>
+    <w:lvl w:ilvl="6" w:tplc="04090001">
+      <w:start w:val="1"/>
+      <w:numFmt w:val="bullet"/>
+      <w:lvlText w:val=""/>
+      <w:lvlJc w:val="left"/>
+      <w:pPr>
+        <w:ind w:left="4680" w:hanging="360"/>
+      </w:pPr>
+      <w:rPr>
+        <w:rFonts w:ascii="Symbol" w:hAnsi="Symbol" w:hint="default"/>
+      </w:rPr>
+    </w:lvl>
+    <w:lvl w:ilvl="7" w:tplc="04090003">
+      <w:start w:val="1"/>
+      <w:numFmt w:val="bullet"/>
+      <w:lvlText w:val="o"/>
+      <w:lvlJc w:val="left"/>
+      <w:pPr>
+        <w:ind w:left="5400" w:hanging="360"/>
+      </w:pPr>
+      <w:rPr>
+        <w:rFonts w:ascii="Courier New" w:hAnsi="Courier New" w:cs="Courier New" w:hint="default"/>
+      </w:rPr>
+    </w:lvl>
+    <w:lvl w:ilvl="8" w:tplc="04090005">
+      <w:start w:val="1"/>
+      <w:numFmt w:val="bullet"/>
+      <w:lvlText w:val=""/>
+      <w:lvlJc w:val="left"/>
+      <w:pPr>
+        <w:ind w:left="6120" w:hanging="360"/>
+      </w:pPr>
+      <w:rPr>
+        <w:rFonts w:ascii="Wingdings" w:hAnsi="Wingdings" w:hint="default"/>
+      </w:rPr>
+    </w:lvl>
+  </w:abstractNum>
+  <w:abstractNum w:abstractNumId="1" w15:restartNumberingAfterBreak="0">
     <w:nsid w:val="738A4A4A"/>
     <w:multiLevelType w:val="multilevel"/>
     <w:tmpl w:val="9AC2A202"/>
@@ -582,6 +1193,9 @@
     </w:lvl>
   </w:abstractNum>
   <w:num w:numId="1" w16cid:durableId="1070081026">
+    <w:abstractNumId w:val="1"/>
+  </w:num>
+  <w:num w:numId="2" w16cid:durableId="818882816">
     <w:abstractNumId w:val="0"/>
   </w:num>
 </w:numbering>
@@ -987,7 +1601,7 @@
   <w:style w:type="paragraph" w:default="1" w:styleId="Normal">
     <w:name w:val="Normal"/>
     <w:qFormat/>
-    <w:rsid w:val="00C26F28"/>
+    <w:rsid w:val="00C11559"/>
     <w:pPr>
       <w:spacing w:after="0" w:line="240" w:lineRule="auto"/>
     </w:pPr>
@@ -1049,6 +1663,17 @@
         <w:insideV w:val="single" w:sz="4" w:space="0" w:color="auto"/>
       </w:tblBorders>
     </w:tblPr>
+  </w:style>
+  <w:style w:type="paragraph" w:styleId="ListParagraph">
+    <w:name w:val="List Paragraph"/>
+    <w:basedOn w:val="Normal"/>
+    <w:uiPriority w:val="34"/>
+    <w:qFormat/>
+    <w:rsid w:val="00644A86"/>
+    <w:pPr>
+      <w:ind w:left="720"/>
+      <w:contextualSpacing/>
+    </w:pPr>
   </w:style>
 </w:styles>
 </file>

</xml_diff>